<commit_message>
Updated some of the Plone Manual
</commit_message>
<xml_diff>
--- a/Plone Manual.docx
+++ b/Plone Manual.docx
@@ -9,19 +9,11 @@
           <w:rFonts w:ascii="Cambria" w:hAnsi="Cambria"/>
         </w:rPr>
       </w:pPr>
-      <w:proofErr w:type="spellStart"/>
       <w:r>
         <w:rPr>
           <w:rFonts w:ascii="Cambria" w:hAnsi="Cambria"/>
         </w:rPr>
-        <w:t>Plone</w:t>
-      </w:r>
-      <w:proofErr w:type="spellEnd"/>
-      <w:r>
-        <w:rPr>
-          <w:rFonts w:ascii="Cambria" w:hAnsi="Cambria"/>
-        </w:rPr>
-        <w:t xml:space="preserve"> Manual</w:t>
+        <w:t>Plone Manual</w:t>
       </w:r>
     </w:p>
     <w:p>
@@ -53,15 +45,7 @@
         </w:numPr>
       </w:pPr>
       <w:r>
-        <w:t xml:space="preserve">Go to Contents on the </w:t>
-      </w:r>
-      <w:proofErr w:type="spellStart"/>
-      <w:r>
-        <w:t>GreenBar</w:t>
-      </w:r>
-      <w:proofErr w:type="spellEnd"/>
-      <w:r>
-        <w:t>.</w:t>
+        <w:t>Go to Contents on the GreenBar.</w:t>
       </w:r>
     </w:p>
     <w:p>
@@ -73,15 +57,7 @@
         </w:numPr>
       </w:pPr>
       <w:r>
-        <w:t xml:space="preserve">On the </w:t>
-      </w:r>
-      <w:proofErr w:type="spellStart"/>
-      <w:r>
-        <w:t>GreenBar</w:t>
-      </w:r>
-      <w:proofErr w:type="spellEnd"/>
-      <w:r>
-        <w:t xml:space="preserve"> of the Contents Page, Add New &gt; Folder</w:t>
+        <w:t>On the GreenBar of the Contents Page, Add New &gt; Folder</w:t>
       </w:r>
     </w:p>
     <w:p>
@@ -141,15 +117,7 @@
         </w:numPr>
       </w:pPr>
       <w:r>
-        <w:t xml:space="preserve">To rearrange the ordering of the items, go back to </w:t>
-      </w:r>
-      <w:proofErr w:type="spellStart"/>
-      <w:r>
-        <w:t>MainPage</w:t>
-      </w:r>
-      <w:proofErr w:type="spellEnd"/>
-      <w:r>
-        <w:t xml:space="preserve"> &gt; Contents.</w:t>
+        <w:t>To rearrange the ordering of the items, go back to MainPage &gt; Contents.</w:t>
       </w:r>
     </w:p>
     <w:p>
@@ -188,20 +156,12 @@
       <w:r>
         <w:br w:type="column"/>
       </w:r>
-      <w:proofErr w:type="spellStart"/>
       <w:r>
         <w:rPr>
           <w:rFonts w:ascii="Cambria" w:hAnsi="Cambria"/>
         </w:rPr>
         <w:lastRenderedPageBreak/>
-        <w:t>Plone</w:t>
-      </w:r>
-      <w:proofErr w:type="spellEnd"/>
-      <w:r>
-        <w:rPr>
-          <w:rFonts w:ascii="Cambria" w:hAnsi="Cambria"/>
-        </w:rPr>
-        <w:t xml:space="preserve"> Bootstrap Theme</w:t>
+        <w:t>Plone Bootstrap Theme</w:t>
       </w:r>
     </w:p>
     <w:p>
@@ -248,30 +208,14 @@
           <w:rPr>
             <w:rStyle w:val="Hyperlink"/>
           </w:rPr>
-          <w:t>This is a fantasti</w:t>
-        </w:r>
-        <w:r>
-          <w:rPr>
-            <w:rStyle w:val="Hyperlink"/>
-          </w:rPr>
-          <w:t>c</w:t>
-        </w:r>
-        <w:r>
-          <w:rPr>
-            <w:rStyle w:val="Hyperlink"/>
-          </w:rPr>
-          <w:t xml:space="preserve"> resource</w:t>
+          <w:t>This is a fantastic resource</w:t>
         </w:r>
       </w:hyperlink>
       <w:r>
         <w:t xml:space="preserve"> for general CSS guidelines.</w:t>
       </w:r>
       <w:r>
-        <w:t xml:space="preserve"> Probably the most important thing from here is: use </w:t>
-      </w:r>
-      <w:proofErr w:type="gramStart"/>
-      <w:r>
-        <w:t xml:space="preserve">the </w:t>
+        <w:t xml:space="preserve"> Probably the most important thing from here is: use the </w:t>
       </w:r>
       <w:r>
         <w:rPr>
@@ -279,9 +223,20 @@
         </w:rPr>
         <w:t>!important</w:t>
       </w:r>
-      <w:proofErr w:type="gramEnd"/>
       <w:r>
         <w:t xml:space="preserve"> tag as little as possible. </w:t>
+      </w:r>
+    </w:p>
+    <w:p>
+      <w:pPr>
+        <w:pStyle w:val="ListParagraph"/>
+        <w:numPr>
+          <w:ilvl w:val="0"/>
+          <w:numId w:val="3"/>
+        </w:numPr>
+      </w:pPr>
+      <w:r>
+        <w:t>This is not browser tested! Works well on Chrome, but it is probably a good idea to test on all the other browsers as well…</w:t>
       </w:r>
     </w:p>
     <w:p>
@@ -383,12 +338,180 @@
           <w:szCs w:val="22"/>
         </w:rPr>
       </w:pPr>
-      <w:r>
+    </w:p>
+    <w:p>
+      <w:pPr>
         <w:rPr>
           <w:sz w:val="22"/>
           <w:szCs w:val="22"/>
         </w:rPr>
-        <w:t>In general, use /assets/</w:t>
+      </w:pPr>
+      <w:r>
+        <w:rPr>
+          <w:sz w:val="22"/>
+          <w:szCs w:val="22"/>
+        </w:rPr>
+        <w:t xml:space="preserve">Please make changes in </w:t>
+      </w:r>
+      <w:r>
+        <w:rPr>
+          <w:rFonts w:ascii="Courier" w:hAnsi="Courier"/>
+          <w:sz w:val="22"/>
+          <w:szCs w:val="22"/>
+        </w:rPr>
+        <w:t>/assets/theme.css</w:t>
+      </w:r>
+      <w:r>
+        <w:rPr>
+          <w:sz w:val="22"/>
+          <w:szCs w:val="22"/>
+        </w:rPr>
+        <w:t xml:space="preserve">. There are some changes that were made directly in </w:t>
+      </w:r>
+      <w:r>
+        <w:rPr>
+          <w:rFonts w:ascii="Courier" w:hAnsi="Courier"/>
+          <w:sz w:val="22"/>
+          <w:szCs w:val="22"/>
+        </w:rPr>
+        <w:t>/bootstrap/css/bootstrap.css</w:t>
+      </w:r>
+      <w:r>
+        <w:rPr>
+          <w:sz w:val="22"/>
+          <w:szCs w:val="22"/>
+        </w:rPr>
+        <w:t>, but only use that when necessary.</w:t>
+      </w:r>
+    </w:p>
+    <w:p>
+      <w:pPr>
+        <w:rPr>
+          <w:sz w:val="22"/>
+          <w:szCs w:val="22"/>
+        </w:rPr>
+      </w:pPr>
+    </w:p>
+    <w:p>
+      <w:pPr>
+        <w:pStyle w:val="Subtitle"/>
+      </w:pPr>
+      <w:r>
+        <w:t>/assets/theme.css</w:t>
+      </w:r>
+    </w:p>
+    <w:p>
+      <w:pPr>
+        <w:pStyle w:val="ListParagraph"/>
+        <w:numPr>
+          <w:ilvl w:val="0"/>
+          <w:numId w:val="3"/>
+        </w:numPr>
+      </w:pPr>
+      <w:r>
+        <w:t>In general, use this to make CSS changes to the page.</w:t>
+      </w:r>
+    </w:p>
+    <w:p>
+      <w:pPr>
+        <w:pStyle w:val="ListParagraph"/>
+        <w:numPr>
+          <w:ilvl w:val="0"/>
+          <w:numId w:val="3"/>
+        </w:numPr>
+      </w:pPr>
+      <w:r>
+        <w:t>Currently, it is organized in sections. If you need to make changes, make them in the appropriate areas.</w:t>
+      </w:r>
+    </w:p>
+    <w:p>
+      <w:pPr>
+        <w:pStyle w:val="ListParagraph"/>
+        <w:numPr>
+          <w:ilvl w:val="0"/>
+          <w:numId w:val="3"/>
+        </w:numPr>
+      </w:pPr>
+      <w:r>
+        <w:t>Navigation Bar</w:t>
+      </w:r>
+    </w:p>
+    <w:p>
+      <w:pPr>
+        <w:pStyle w:val="ListParagraph"/>
+        <w:numPr>
+          <w:ilvl w:val="0"/>
+          <w:numId w:val="3"/>
+        </w:numPr>
+      </w:pPr>
+      <w:r>
+        <w:t>Media Queries</w:t>
+      </w:r>
+    </w:p>
+    <w:p>
+      <w:pPr>
+        <w:pStyle w:val="ListParagraph"/>
+        <w:numPr>
+          <w:ilvl w:val="1"/>
+          <w:numId w:val="3"/>
+        </w:numPr>
+      </w:pPr>
+      <w:hyperlink r:id="rId7" w:history="1">
+        <w:r>
+          <w:rPr>
+            <w:rStyle w:val="Hyperlink"/>
+          </w:rPr>
+          <w:t>Here is a quick resource</w:t>
+        </w:r>
+      </w:hyperlink>
+      <w:r>
+        <w:t xml:space="preserve"> on how these work.</w:t>
+      </w:r>
+    </w:p>
+    <w:p>
+      <w:pPr>
+        <w:pStyle w:val="ListParagraph"/>
+        <w:numPr>
+          <w:ilvl w:val="1"/>
+          <w:numId w:val="3"/>
+        </w:numPr>
+      </w:pPr>
+      <w:r>
+        <w:t>Basically, t</w:t>
+      </w:r>
+      <w:r>
+        <w:t xml:space="preserve">hese are useful </w:t>
+      </w:r>
+      <w:r>
+        <w:t>for changing the way the website looks when the window size is changed.</w:t>
+      </w:r>
+    </w:p>
+    <w:p>
+      <w:pPr>
+        <w:rPr>
+          <w:sz w:val="22"/>
+          <w:szCs w:val="22"/>
+        </w:rPr>
+      </w:pPr>
+    </w:p>
+    <w:p>
+      <w:pPr>
+        <w:pStyle w:val="Subtitle"/>
+      </w:pPr>
+      <w:r>
+        <w:t>/assets/theme.js</w:t>
+      </w:r>
+    </w:p>
+    <w:p>
+      <w:pPr>
+        <w:pStyle w:val="ListParagraph"/>
+        <w:numPr>
+          <w:ilvl w:val="0"/>
+          <w:numId w:val="4"/>
+        </w:numPr>
+      </w:pPr>
+      <w:r>
+        <w:t xml:space="preserve">This is the file for our theme’s Javascript </w:t>
       </w:r>
       <w:bookmarkStart w:id="0" w:name="_GoBack"/>
       <w:bookmarkEnd w:id="0"/>
@@ -580,7 +703,120 @@
   <w:abstractNum w:abstractNumId="2">
     <w:nsid w:val="68CC21D3"/>
     <w:multiLevelType w:val="hybridMultilevel"/>
-    <w:tmpl w:val="A796DA0E"/>
+    <w:tmpl w:val="3FCCEE58"/>
+    <w:lvl w:ilvl="0" w:tplc="04090001">
+      <w:start w:val="1"/>
+      <w:numFmt w:val="bullet"/>
+      <w:lvlText w:val=""/>
+      <w:lvlJc w:val="left"/>
+      <w:pPr>
+        <w:ind w:left="720" w:hanging="360"/>
+      </w:pPr>
+      <w:rPr>
+        <w:rFonts w:ascii="Symbol" w:hAnsi="Symbol" w:hint="default"/>
+      </w:rPr>
+    </w:lvl>
+    <w:lvl w:ilvl="1" w:tplc="04090003">
+      <w:start w:val="1"/>
+      <w:numFmt w:val="bullet"/>
+      <w:lvlText w:val="o"/>
+      <w:lvlJc w:val="left"/>
+      <w:pPr>
+        <w:ind w:left="1440" w:hanging="360"/>
+      </w:pPr>
+      <w:rPr>
+        <w:rFonts w:ascii="Courier New" w:hAnsi="Courier New" w:hint="default"/>
+      </w:rPr>
+    </w:lvl>
+    <w:lvl w:ilvl="2" w:tplc="04090005" w:tentative="1">
+      <w:start w:val="1"/>
+      <w:numFmt w:val="bullet"/>
+      <w:lvlText w:val=""/>
+      <w:lvlJc w:val="left"/>
+      <w:pPr>
+        <w:ind w:left="2160" w:hanging="360"/>
+      </w:pPr>
+      <w:rPr>
+        <w:rFonts w:ascii="Wingdings" w:hAnsi="Wingdings" w:hint="default"/>
+      </w:rPr>
+    </w:lvl>
+    <w:lvl w:ilvl="3" w:tplc="04090001" w:tentative="1">
+      <w:start w:val="1"/>
+      <w:numFmt w:val="bullet"/>
+      <w:lvlText w:val=""/>
+      <w:lvlJc w:val="left"/>
+      <w:pPr>
+        <w:ind w:left="2880" w:hanging="360"/>
+      </w:pPr>
+      <w:rPr>
+        <w:rFonts w:ascii="Symbol" w:hAnsi="Symbol" w:hint="default"/>
+      </w:rPr>
+    </w:lvl>
+    <w:lvl w:ilvl="4" w:tplc="04090003" w:tentative="1">
+      <w:start w:val="1"/>
+      <w:numFmt w:val="bullet"/>
+      <w:lvlText w:val="o"/>
+      <w:lvlJc w:val="left"/>
+      <w:pPr>
+        <w:ind w:left="3600" w:hanging="360"/>
+      </w:pPr>
+      <w:rPr>
+        <w:rFonts w:ascii="Courier New" w:hAnsi="Courier New" w:hint="default"/>
+      </w:rPr>
+    </w:lvl>
+    <w:lvl w:ilvl="5" w:tplc="04090005" w:tentative="1">
+      <w:start w:val="1"/>
+      <w:numFmt w:val="bullet"/>
+      <w:lvlText w:val=""/>
+      <w:lvlJc w:val="left"/>
+      <w:pPr>
+        <w:ind w:left="4320" w:hanging="360"/>
+      </w:pPr>
+      <w:rPr>
+        <w:rFonts w:ascii="Wingdings" w:hAnsi="Wingdings" w:hint="default"/>
+      </w:rPr>
+    </w:lvl>
+    <w:lvl w:ilvl="6" w:tplc="04090001" w:tentative="1">
+      <w:start w:val="1"/>
+      <w:numFmt w:val="bullet"/>
+      <w:lvlText w:val=""/>
+      <w:lvlJc w:val="left"/>
+      <w:pPr>
+        <w:ind w:left="5040" w:hanging="360"/>
+      </w:pPr>
+      <w:rPr>
+        <w:rFonts w:ascii="Symbol" w:hAnsi="Symbol" w:hint="default"/>
+      </w:rPr>
+    </w:lvl>
+    <w:lvl w:ilvl="7" w:tplc="04090003" w:tentative="1">
+      <w:start w:val="1"/>
+      <w:numFmt w:val="bullet"/>
+      <w:lvlText w:val="o"/>
+      <w:lvlJc w:val="left"/>
+      <w:pPr>
+        <w:ind w:left="5760" w:hanging="360"/>
+      </w:pPr>
+      <w:rPr>
+        <w:rFonts w:ascii="Courier New" w:hAnsi="Courier New" w:hint="default"/>
+      </w:rPr>
+    </w:lvl>
+    <w:lvl w:ilvl="8" w:tplc="04090005" w:tentative="1">
+      <w:start w:val="1"/>
+      <w:numFmt w:val="bullet"/>
+      <w:lvlText w:val=""/>
+      <w:lvlJc w:val="left"/>
+      <w:pPr>
+        <w:ind w:left="6480" w:hanging="360"/>
+      </w:pPr>
+      <w:rPr>
+        <w:rFonts w:ascii="Wingdings" w:hAnsi="Wingdings" w:hint="default"/>
+      </w:rPr>
+    </w:lvl>
+  </w:abstractNum>
+  <w:abstractNum w:abstractNumId="3">
+    <w:nsid w:val="7E0C5AF6"/>
+    <w:multiLevelType w:val="hybridMultilevel"/>
+    <w:tmpl w:val="90BE59F6"/>
     <w:lvl w:ilvl="0" w:tplc="04090001">
       <w:start w:val="1"/>
       <w:numFmt w:val="bullet"/>
@@ -698,6 +934,9 @@
   </w:num>
   <w:num w:numId="3">
     <w:abstractNumId w:val="2"/>
+  </w:num>
+  <w:num w:numId="4">
+    <w:abstractNumId w:val="3"/>
   </w:num>
 </w:numbering>
 </file>

</xml_diff>